<commit_message>
Update User Guide 1.State that users should update RS cleanup interval to one minute, and clean all of the old storage data before the testing
</commit_message>
<xml_diff>
--- a/docs/Automated-Testing-User-Guide.docx
+++ b/docs/Automated-Testing-User-Guide.docx
@@ -982,7 +982,198 @@
         <w:t>版本</w:t>
       </w:r>
     </w:p>
-    <w:p/>
+    <w:p>
+      <w:pPr>
+        <w:pStyle w:val="a3"/>
+        <w:numPr>
+          <w:ilvl w:val="0"/>
+          <w:numId w:val="8"/>
+        </w:numPr>
+        <w:ind w:firstLineChars="0"/>
+        <w:rPr>
+          <w:rFonts w:hint="eastAsia"/>
+        </w:rPr>
+      </w:pPr>
+      <w:r>
+        <w:rPr>
+          <w:rFonts w:hint="eastAsia"/>
+        </w:rPr>
+        <w:t>在运行</w:t>
+      </w:r>
+      <w:r>
+        <w:rPr>
+          <w:rFonts w:hint="eastAsia"/>
+        </w:rPr>
+        <w:t>Recording Server</w:t>
+      </w:r>
+      <w:r>
+        <w:rPr>
+          <w:rFonts w:hint="eastAsia"/>
+        </w:rPr>
+        <w:t>前，需要做如下操作：</w:t>
+      </w:r>
+    </w:p>
+    <w:p>
+      <w:pPr>
+        <w:pStyle w:val="a3"/>
+        <w:numPr>
+          <w:ilvl w:val="0"/>
+          <w:numId w:val="11"/>
+        </w:numPr>
+        <w:ind w:firstLineChars="0"/>
+        <w:rPr>
+          <w:rFonts w:hint="eastAsia"/>
+        </w:rPr>
+      </w:pPr>
+      <w:r>
+        <w:rPr>
+          <w:rFonts w:hint="eastAsia"/>
+        </w:rPr>
+        <w:t>将</w:t>
+      </w:r>
+      <w:r>
+        <w:rPr>
+          <w:rFonts w:hint="eastAsia"/>
+        </w:rPr>
+        <w:t>Recording Server</w:t>
+      </w:r>
+      <w:r>
+        <w:rPr>
+          <w:rFonts w:hint="eastAsia"/>
+        </w:rPr>
+        <w:t>清理数据</w:t>
+      </w:r>
+      <w:bookmarkStart w:id="0" w:name="_GoBack"/>
+      <w:bookmarkEnd w:id="0"/>
+      <w:r>
+        <w:rPr>
+          <w:rFonts w:hint="eastAsia"/>
+        </w:rPr>
+        <w:t>的时间间隔改为</w:t>
+      </w:r>
+      <w:r>
+        <w:rPr>
+          <w:rFonts w:hint="eastAsia"/>
+        </w:rPr>
+        <w:t>1</w:t>
+      </w:r>
+      <w:r>
+        <w:rPr>
+          <w:rFonts w:hint="eastAsia"/>
+        </w:rPr>
+        <w:t>分钟</w:t>
+      </w:r>
+    </w:p>
+    <w:p>
+      <w:pPr>
+        <w:pStyle w:val="a3"/>
+        <w:ind w:left="720" w:firstLineChars="0" w:firstLine="0"/>
+        <w:rPr>
+          <w:rFonts w:hint="eastAsia"/>
+        </w:rPr>
+      </w:pPr>
+      <w:r>
+        <w:rPr>
+          <w:rFonts w:hint="eastAsia"/>
+        </w:rPr>
+        <w:t>在</w:t>
+      </w:r>
+      <w:r>
+        <w:t>config-recording-server2.0.properties</w:t>
+      </w:r>
+      <w:r>
+        <w:rPr>
+          <w:rFonts w:hint="eastAsia"/>
+        </w:rPr>
+        <w:t>中修改如下字段</w:t>
+      </w:r>
+    </w:p>
+    <w:p>
+      <w:pPr>
+        <w:pStyle w:val="a3"/>
+        <w:ind w:left="720" w:firstLineChars="0" w:firstLine="0"/>
+        <w:rPr>
+          <w:rFonts w:hint="eastAsia"/>
+        </w:rPr>
+      </w:pPr>
+      <w:r>
+        <w:rPr>
+          <w:noProof/>
+        </w:rPr>
+        <w:drawing>
+          <wp:inline distT="0" distB="0" distL="0" distR="0" wp14:anchorId="55D96F40" wp14:editId="118DDD6B">
+            <wp:extent cx="2857500" cy="457200"/>
+            <wp:effectExtent l="0" t="0" r="0" b="0"/>
+            <wp:docPr id="1" name="图片 1"/>
+            <wp:cNvGraphicFramePr>
+              <a:graphicFrameLocks xmlns:a="http://schemas.openxmlformats.org/drawingml/2006/main" noChangeAspect="1"/>
+            </wp:cNvGraphicFramePr>
+            <a:graphic xmlns:a="http://schemas.openxmlformats.org/drawingml/2006/main">
+              <a:graphicData uri="http://schemas.openxmlformats.org/drawingml/2006/picture">
+                <pic:pic xmlns:pic="http://schemas.openxmlformats.org/drawingml/2006/picture">
+                  <pic:nvPicPr>
+                    <pic:cNvPr id="0" name=""/>
+                    <pic:cNvPicPr/>
+                  </pic:nvPicPr>
+                  <pic:blipFill>
+                    <a:blip r:embed="rId8"/>
+                    <a:stretch>
+                      <a:fillRect/>
+                    </a:stretch>
+                  </pic:blipFill>
+                  <pic:spPr>
+                    <a:xfrm>
+                      <a:off x="0" y="0"/>
+                      <a:ext cx="2857500" cy="457200"/>
+                    </a:xfrm>
+                    <a:prstGeom prst="rect">
+                      <a:avLst/>
+                    </a:prstGeom>
+                  </pic:spPr>
+                </pic:pic>
+              </a:graphicData>
+            </a:graphic>
+          </wp:inline>
+        </w:drawing>
+      </w:r>
+    </w:p>
+    <w:p>
+      <w:pPr>
+        <w:pStyle w:val="a3"/>
+        <w:numPr>
+          <w:ilvl w:val="0"/>
+          <w:numId w:val="11"/>
+        </w:numPr>
+        <w:ind w:firstLineChars="0"/>
+      </w:pPr>
+      <w:r>
+        <w:rPr>
+          <w:rFonts w:hint="eastAsia"/>
+        </w:rPr>
+        <w:t>清除之前存储的所有视频、图片信息</w:t>
+      </w:r>
+      <w:r>
+        <w:rPr>
+          <w:rFonts w:hint="eastAsia"/>
+        </w:rPr>
+        <w:t>（即，删除</w:t>
+      </w:r>
+      <w:r>
+        <w:t>RS_DATA</w:t>
+      </w:r>
+      <w:r>
+        <w:rPr>
+          <w:rFonts w:hint="eastAsia"/>
+        </w:rPr>
+        <w:t>目录下的所有内容</w:t>
+      </w:r>
+      <w:r>
+        <w:rPr>
+          <w:rFonts w:hint="eastAsia"/>
+        </w:rPr>
+        <w:t>）</w:t>
+      </w:r>
+    </w:p>
     <w:p/>
     <w:p>
       <w:pPr>
@@ -1075,9 +1266,6 @@
           <w:numId w:val="6"/>
         </w:numPr>
         <w:ind w:firstLineChars="0"/>
-        <w:rPr>
-          <w:rFonts w:hint="eastAsia"/>
-        </w:rPr>
       </w:pPr>
       <w:r>
         <w:rPr>
@@ -1116,8 +1304,6 @@
         </w:rPr>
         <w:t>Core Engine</w:t>
       </w:r>
-      <w:bookmarkStart w:id="0" w:name="_GoBack"/>
-      <w:bookmarkEnd w:id="0"/>
       <w:r>
         <w:rPr>
           <w:rFonts w:hint="eastAsia"/>
@@ -1152,14 +1338,7 @@
         <w:rPr>
           <w:rFonts w:hint="eastAsia"/>
         </w:rPr>
-        <w:t>（测试程序在每次运行时</w:t>
-      </w:r>
-      <w:r>
-        <w:rPr>
-          <w:rFonts w:hint="eastAsia"/>
-        </w:rPr>
-        <w:lastRenderedPageBreak/>
-        <w:t>都会将最新的</w:t>
+        <w:t>（测试程序在每次运行时都会将最新的</w:t>
       </w:r>
       <w:r>
         <w:rPr>
@@ -2508,6 +2687,95 @@
       <w:lvlJc w:val="right"/>
       <w:pPr>
         <w:ind w:left="3780" w:hanging="420"/>
+      </w:pPr>
+    </w:lvl>
+  </w:abstractNum>
+  <w:abstractNum w:abstractNumId="10">
+    <w:nsid w:val="6B957873"/>
+    <w:multiLevelType w:val="hybridMultilevel"/>
+    <w:tmpl w:val="61BA7748"/>
+    <w:lvl w:ilvl="0" w:tplc="2B42C8D0">
+      <w:start w:val="1"/>
+      <w:numFmt w:val="lowerLetter"/>
+      <w:lvlText w:val="%1."/>
+      <w:lvlJc w:val="left"/>
+      <w:pPr>
+        <w:ind w:left="720" w:hanging="360"/>
+      </w:pPr>
+      <w:rPr>
+        <w:rFonts w:hint="default"/>
+      </w:rPr>
+    </w:lvl>
+    <w:lvl w:ilvl="1" w:tplc="04090019" w:tentative="1">
+      <w:start w:val="1"/>
+      <w:numFmt w:val="lowerLetter"/>
+      <w:lvlText w:val="%2)"/>
+      <w:lvlJc w:val="left"/>
+      <w:pPr>
+        <w:ind w:left="1200" w:hanging="420"/>
+      </w:pPr>
+    </w:lvl>
+    <w:lvl w:ilvl="2" w:tplc="0409001B" w:tentative="1">
+      <w:start w:val="1"/>
+      <w:numFmt w:val="lowerRoman"/>
+      <w:lvlText w:val="%3."/>
+      <w:lvlJc w:val="right"/>
+      <w:pPr>
+        <w:ind w:left="1620" w:hanging="420"/>
+      </w:pPr>
+    </w:lvl>
+    <w:lvl w:ilvl="3" w:tplc="0409000F" w:tentative="1">
+      <w:start w:val="1"/>
+      <w:numFmt w:val="decimal"/>
+      <w:lvlText w:val="%4."/>
+      <w:lvlJc w:val="left"/>
+      <w:pPr>
+        <w:ind w:left="2040" w:hanging="420"/>
+      </w:pPr>
+    </w:lvl>
+    <w:lvl w:ilvl="4" w:tplc="04090019" w:tentative="1">
+      <w:start w:val="1"/>
+      <w:numFmt w:val="lowerLetter"/>
+      <w:lvlText w:val="%5)"/>
+      <w:lvlJc w:val="left"/>
+      <w:pPr>
+        <w:ind w:left="2460" w:hanging="420"/>
+      </w:pPr>
+    </w:lvl>
+    <w:lvl w:ilvl="5" w:tplc="0409001B" w:tentative="1">
+      <w:start w:val="1"/>
+      <w:numFmt w:val="lowerRoman"/>
+      <w:lvlText w:val="%6."/>
+      <w:lvlJc w:val="right"/>
+      <w:pPr>
+        <w:ind w:left="2880" w:hanging="420"/>
+      </w:pPr>
+    </w:lvl>
+    <w:lvl w:ilvl="6" w:tplc="0409000F" w:tentative="1">
+      <w:start w:val="1"/>
+      <w:numFmt w:val="decimal"/>
+      <w:lvlText w:val="%7."/>
+      <w:lvlJc w:val="left"/>
+      <w:pPr>
+        <w:ind w:left="3300" w:hanging="420"/>
+      </w:pPr>
+    </w:lvl>
+    <w:lvl w:ilvl="7" w:tplc="04090019" w:tentative="1">
+      <w:start w:val="1"/>
+      <w:numFmt w:val="lowerLetter"/>
+      <w:lvlText w:val="%8)"/>
+      <w:lvlJc w:val="left"/>
+      <w:pPr>
+        <w:ind w:left="3720" w:hanging="420"/>
+      </w:pPr>
+    </w:lvl>
+    <w:lvl w:ilvl="8" w:tplc="0409001B" w:tentative="1">
+      <w:start w:val="1"/>
+      <w:numFmt w:val="lowerRoman"/>
+      <w:lvlText w:val="%9."/>
+      <w:lvlJc w:val="right"/>
+      <w:pPr>
+        <w:ind w:left="4140" w:hanging="420"/>
       </w:pPr>
     </w:lvl>
   </w:abstractNum>
@@ -2540,6 +2808,9 @@
   </w:num>
   <w:num w:numId="10">
     <w:abstractNumId w:val="0"/>
+  </w:num>
+  <w:num w:numId="11">
+    <w:abstractNumId w:val="10"/>
   </w:num>
 </w:numbering>
 </file>
@@ -2828,6 +3099,31 @@
     <w:rPr>
       <w:color w:val="800080" w:themeColor="followedHyperlink"/>
       <w:u w:val="single"/>
+    </w:rPr>
+  </w:style>
+  <w:style w:type="paragraph" w:styleId="a8">
+    <w:name w:val="Balloon Text"/>
+    <w:basedOn w:val="a"/>
+    <w:link w:val="Char1"/>
+    <w:uiPriority w:val="99"/>
+    <w:semiHidden/>
+    <w:unhideWhenUsed/>
+    <w:rsid w:val="000730EB"/>
+    <w:rPr>
+      <w:sz w:val="18"/>
+      <w:szCs w:val="18"/>
+    </w:rPr>
+  </w:style>
+  <w:style w:type="character" w:customStyle="1" w:styleId="Char1">
+    <w:name w:val="批注框文本 Char"/>
+    <w:basedOn w:val="a0"/>
+    <w:link w:val="a8"/>
+    <w:uiPriority w:val="99"/>
+    <w:semiHidden/>
+    <w:rsid w:val="000730EB"/>
+    <w:rPr>
+      <w:sz w:val="18"/>
+      <w:szCs w:val="18"/>
     </w:rPr>
   </w:style>
 </w:styles>
@@ -3119,6 +3415,31 @@
       <w:u w:val="single"/>
     </w:rPr>
   </w:style>
+  <w:style w:type="paragraph" w:styleId="a8">
+    <w:name w:val="Balloon Text"/>
+    <w:basedOn w:val="a"/>
+    <w:link w:val="Char1"/>
+    <w:uiPriority w:val="99"/>
+    <w:semiHidden/>
+    <w:unhideWhenUsed/>
+    <w:rsid w:val="000730EB"/>
+    <w:rPr>
+      <w:sz w:val="18"/>
+      <w:szCs w:val="18"/>
+    </w:rPr>
+  </w:style>
+  <w:style w:type="character" w:customStyle="1" w:styleId="Char1">
+    <w:name w:val="批注框文本 Char"/>
+    <w:basedOn w:val="a0"/>
+    <w:link w:val="a8"/>
+    <w:uiPriority w:val="99"/>
+    <w:semiHidden/>
+    <w:rsid w:val="000730EB"/>
+    <w:rPr>
+      <w:sz w:val="18"/>
+      <w:szCs w:val="18"/>
+    </w:rPr>
+  </w:style>
 </w:styles>
 </file>
 

</xml_diff>